<commit_message>
Table back to supplementary. Fixed TOC in supplementary. Added ethic statement to main. Only pending protocol link
</commit_message>
<xml_diff>
--- a/Main_SR.docx
+++ b/Main_SR.docx
@@ -399,10 +399,10 @@
           <w:b/>
           <w:bCs/>
         </w:rPr>
-        <w:t xml:space="preserve">Synergistic activity is most consistent against CRAB and resistant Enterobacterales</w:t>
-      </w:r>
-      <w:r>
-        <w:t xml:space="preserve">, including cefiderocol-resistant isolates.</w:t>
+        <w:t xml:space="preserve">Clinical evidence is heterogeneous and confounded</w:t>
+      </w:r>
+      <w:r>
+        <w:t xml:space="preserve">, with no consistent benefit of combination therapy over monotherapy.</w:t>
       </w:r>
     </w:p>
     <w:p>
@@ -417,63 +417,6 @@
           <w:b/>
           <w:bCs/>
         </w:rPr>
-        <w:t xml:space="preserve">In vivo models confirm improved survival and bacterial clearance</w:t>
-      </w:r>
-      <w:r>
-        <w:t xml:space="preserve"> </w:t>
-      </w:r>
-      <w:r>
-        <w:t xml:space="preserve">for selected combinations, particularly cefiderocol with tigecycline, eravacycline, sulbactam or ceftazidime-avibactam.</w:t>
-      </w:r>
-    </w:p>
-    <w:p>
-      <w:pPr>
-        <w:numPr>
-          <w:ilvl w:val="0"/>
-          <w:numId w:val="1001"/>
-        </w:numPr>
-      </w:pPr>
-      <w:r>
-        <w:rPr>
-          <w:b/>
-          <w:bCs/>
-        </w:rPr>
-        <w:t xml:space="preserve">Clinical evidence is heterogeneous and confounded</w:t>
-      </w:r>
-      <w:r>
-        <w:t xml:space="preserve">, with no consistent benefit of combination therapy over monotherapy.</w:t>
-      </w:r>
-    </w:p>
-    <w:p>
-      <w:pPr>
-        <w:numPr>
-          <w:ilvl w:val="0"/>
-          <w:numId w:val="1001"/>
-        </w:numPr>
-      </w:pPr>
-      <w:r>
-        <w:rPr>
-          <w:b/>
-          <w:bCs/>
-        </w:rPr>
-        <w:t xml:space="preserve">Pooled clinical data show higher mortality with combination therapy</w:t>
-      </w:r>
-      <w:r>
-        <w:t xml:space="preserve">, likely reflecting confounding by indication rather than true harm.</w:t>
-      </w:r>
-    </w:p>
-    <w:p>
-      <w:pPr>
-        <w:numPr>
-          <w:ilvl w:val="0"/>
-          <w:numId w:val="1001"/>
-        </w:numPr>
-      </w:pPr>
-      <w:r>
-        <w:rPr>
-          <w:b/>
-          <w:bCs/>
-        </w:rPr>
         <w:t xml:space="preserve">Robust trials are needed</w:t>
       </w:r>
       <w:r>
@@ -1030,7 +973,7 @@
           <w:b/>
           <w:bCs/>
         </w:rPr>
-        <w:t xml:space="preserve">Table 1</w:t>
+        <w:t xml:space="preserve">Supplementary Material, Table 1</w:t>
       </w:r>
       <w:r>
         <w:t xml:space="preserve">). Some experiments included different bacterial species. In a study with 82 GNB, meropenem showed synergy for all species, while amikacin and colistin were not synergistic in</w:t>
@@ -2059,7 +2002,7 @@
           <w:b/>
           <w:bCs/>
         </w:rPr>
-        <w:t xml:space="preserve">Table 2.</w:t>
+        <w:t xml:space="preserve">Supplementary Material, Table 2.</w:t>
       </w:r>
     </w:p>
     <w:p>
@@ -2124,21 +2067,237 @@
       <w:r>
         <w:t xml:space="preserve">as well as current clinical practice.</w:t>
       </w:r>
-      <w:r>
-        <w:t xml:space="preserve"> </w:t>
-      </w:r>
+    </w:p>
+    <w:p>
+      <w:pPr>
+        <w:pStyle w:val="BodyText"/>
+      </w:pPr>
+      <w:r>
+        <w:rPr>
+          <w:i/>
+          <w:iCs/>
+        </w:rPr>
+        <w:t xml:space="preserve">In vitro</w:t>
+      </w:r>
+      <w:r>
+        <w:t xml:space="preserve"> </w:t>
+      </w:r>
+      <w:r>
+        <w:t xml:space="preserve">experiments with cefiderocol combinations may elucidate which combinations could be synergistic for both cefiderocol-susceptible and resistant isolates. Results from these studies can be equally useful, the former to outline the mechanisms that reduce cefiderocol MICs, and the latter to investigate how to overcome cefiderocol resistance. However, there are some limitations hampering the comparability and therefore the applicability of results into practice. First, different techniques were employed for assessing the synergy. Reduction of CFU/mL in time was assessed by time-kill assays, whereas MIC changes were evaluated using the fractional inhibitory concentration index in most experiments. MICs were obtained by broth microdilution in checkerboard analysis. Moreover, conclusions from studies using MIC gradient test strips should be interpreted carefully and might not be as valid as other techniques</w:t>
+      </w:r>
+      <w:r>
+        <w:t xml:space="preserve"> </w:t>
+      </w:r>
+      <w:r>
+        <w:t xml:space="preserve">[55]</w:t>
+      </w:r>
+      <w:r>
+        <w:t xml:space="preserve">. Second, several</w:t>
+      </w:r>
+      <w:r>
+        <w:t xml:space="preserve"> </w:t>
+      </w:r>
+      <w:r>
+        <w:rPr>
+          <w:i/>
+          <w:iCs/>
+        </w:rPr>
+        <w:t xml:space="preserve">in vitro</w:t>
+      </w:r>
+      <w:r>
+        <w:t xml:space="preserve"> </w:t>
+      </w:r>
+      <w:r>
+        <w:t xml:space="preserve">experiments have analysed different types of resistant bacteria in an aggregate manner, making it difficult to interpret the results as distinct resistance patterns were found. Third, the number of isolates varied widely across studies, with the majority including small experiments. Even when considering these drawbacks, the most relevant synergies identified for clinical application were BLIs, tigecycline, meropenem, ceftazidime-avibactam and, to a lesser extent, colistin, and fosfomycin. An increasing number of</w:t>
+      </w:r>
+      <w:r>
+        <w:t xml:space="preserve"> </w:t>
+      </w:r>
+      <w:r>
+        <w:rPr>
+          <w:i/>
+          <w:iCs/>
+        </w:rPr>
+        <w:t xml:space="preserve">in vitro</w:t>
+      </w:r>
+      <w:r>
+        <w:t xml:space="preserve"> </w:t>
+      </w:r>
+      <w:r>
+        <w:t xml:space="preserve">studies, involving considerable numbers of isolates, suggests that cefiderocol combined with BLIs may be active against selected pathogens. Of the BLIs evaluated, sulbactam has shown promising activity when combined with cefiderocol against CRAB. Although sulbactam–durlobactam with imipenem is currently recommended as first-line therapy by the IDSA guidance for this pathogen, the optimal companion agent, particularly for MBL producing strains, remains undefined. Based on current</w:t>
+      </w:r>
+      <w:r>
+        <w:t xml:space="preserve"> </w:t>
+      </w:r>
+      <w:r>
+        <w:rPr>
+          <w:i/>
+          <w:iCs/>
+        </w:rPr>
+        <w:t xml:space="preserve">in vitro</w:t>
+      </w:r>
+      <w:r>
+        <w:t xml:space="preserve"> </w:t>
+      </w:r>
+      <w:r>
+        <w:t xml:space="preserve">data, cefiderocol may therefore represent a good candidate to combine with sulbactam-dorlubactam. Another promising option is cefiderocol in combination with xeruborbactam, a bicyclic boronate β-lactamase inhibitor currently tested in combination with cefiderocol in a phase 1 clinical trial. The two recent in vitro studies by Hara et al, which overall tested 325 cefiderocol-resistant isolates (165</w:t>
+      </w:r>
+      <w:r>
+        <w:t xml:space="preserve"> </w:t>
+      </w:r>
+      <w:r>
+        <w:rPr>
+          <w:i/>
+          <w:iCs/>
+        </w:rPr>
+        <w:t xml:space="preserve">Enterobacterales</w:t>
+      </w:r>
+      <w:r>
+        <w:t xml:space="preserve"> </w:t>
+      </w:r>
+      <w:r>
+        <w:t xml:space="preserve">and 160</w:t>
+      </w:r>
+      <w:r>
+        <w:t xml:space="preserve"> </w:t>
+      </w:r>
+      <w:r>
+        <w:rPr>
+          <w:i/>
+          <w:iCs/>
+        </w:rPr>
+        <w:t xml:space="preserve">A. baumannii</w:t>
+      </w:r>
+      <w:r>
+        <w:t xml:space="preserve">), represent the largest datasets to date evaluating cefiderocol combinations. Both studies employed the reference broth microdilution method in iron-depleted cation-adjusted Mueller-Hinton broth, following CLSI guidelines. To date, no other combination has been tested on such a large number of cefiderocol-resistant isolates using this standardised approach</w:t>
+      </w:r>
+      <w:r>
+        <w:t xml:space="preserve"> </w:t>
+      </w:r>
+      <w:r>
+        <w:t xml:space="preserve">[15,56]</w:t>
+      </w:r>
+      <w:r>
+        <w:t xml:space="preserve">.</w:t>
+      </w:r>
+    </w:p>
+    <w:p>
+      <w:pPr>
+        <w:pStyle w:val="BodyText"/>
+      </w:pPr>
+      <w:r>
+        <w:t xml:space="preserve">Evidence from</w:t>
+      </w:r>
+      <w:r>
+        <w:t xml:space="preserve"> </w:t>
+      </w:r>
+      <w:r>
+        <w:rPr>
+          <w:i/>
+          <w:iCs/>
+        </w:rPr>
+        <w:t xml:space="preserve">in vivo</w:t>
+      </w:r>
+      <w:r>
+        <w:t xml:space="preserve"> </w:t>
+      </w:r>
+      <w:r>
+        <w:t xml:space="preserve">studies remains scarce and provides limited insights. Although some studies have assessed</w:t>
+      </w:r>
+      <w:r>
+        <w:t xml:space="preserve"> </w:t>
+      </w:r>
+      <w:r>
+        <w:rPr>
+          <w:i/>
+          <w:iCs/>
+        </w:rPr>
+        <w:t xml:space="preserve">in vivo</w:t>
+      </w:r>
+      <w:r>
+        <w:t xml:space="preserve"> </w:t>
+      </w:r>
+      <w:r>
+        <w:t xml:space="preserve">the synergistic effects observed</w:t>
+      </w:r>
+      <w:r>
+        <w:t xml:space="preserve"> </w:t>
+      </w:r>
+      <w:r>
+        <w:rPr>
+          <w:i/>
+          <w:iCs/>
+        </w:rPr>
+        <w:t xml:space="preserve">in vitro</w:t>
+      </w:r>
+      <w:r>
+        <w:t xml:space="preserve"> </w:t>
+      </w:r>
+      <w:r>
+        <w:t xml:space="preserve">using various methods, these investigations have typically involved only a small number of isolates, limiting the strength of the conclusions that can be drawn.</w:t>
+      </w:r>
+    </w:p>
+    <w:p>
+      <w:pPr>
+        <w:pStyle w:val="BodyText"/>
+      </w:pPr>
+      <w:r>
+        <w:t xml:space="preserve">The number of observational studies on the use of cefiderocol has increased in recent years, reflecting the expanding clinical use of this agent and the growing interest in optimizing its clinical application. Cefiderocol used in combination, in particular with fosfomycin as companion agent, appears promising</w:t>
+      </w:r>
+      <w:r>
+        <w:t xml:space="preserve"> </w:t>
+      </w:r>
+      <w:r>
+        <w:t xml:space="preserve">[41,43,57]</w:t>
+      </w:r>
+      <w:r>
+        <w:t xml:space="preserve">, especially for the treatment of CRAB infections. Our meta-analysis suggests that cefiderocol combination therapy does not confer a consistent advantage over monotherapy, irrespective of type of pathogen considered. While pooled estimates slightly favored combination therapy for microbiological eradication, confidence intervals were wide and subgroup differences were generally not statistically significant or based on limited study numbers.</w:t>
+      </w:r>
+    </w:p>
+    <w:p>
+      <w:pPr>
+        <w:pStyle w:val="BodyText"/>
+      </w:pPr>
+      <w:r>
+        <w:t xml:space="preserve">Nonetheless, a major limitation in evaluating the efficacy of cefiderocol-based combination therapy in human studies lies in the heterogeneity and methodological quality of the available data. In many cohorts, cefiderocol was combined with various companion antibiotics leading to outcome aggregation across non-uniform regimens. This may have masked potential benefits by including combinations with antagonistic or toxic effects. The lack of detailed microbiological characterisation, particularly regarding resistance mechanisms like MBLs, further limits the ability to interpret treatment effects across different bacterial profiles. Moreover, most observational studies did not adequately adjust for confounding variables. Patients receiving combination therapy were often more severely ill or have a higher risk of mortality at baseline, which may bias outcomes in favor of monotherapy. As a result, the apparent lack of benefit observed in some studies may reflect confounding by indication rather than a true absence of effect.</w:t>
+      </w:r>
+    </w:p>
+    <w:bookmarkEnd w:id="36"/>
+    <w:bookmarkStart w:id="155" w:name="conclusions"/>
+    <w:p>
+      <w:pPr>
+        <w:pStyle w:val="Heading1"/>
+      </w:pPr>
       <w:r>
         <w:rPr>
           <w:b/>
           <w:bCs/>
         </w:rPr>
-        <w:t xml:space="preserve">Figure 2</w:t>
-      </w:r>
-      <w:r>
-        <w:t xml:space="preserve"> </w:t>
-      </w:r>
-      <w:r>
-        <w:t xml:space="preserve">summarises the main findings and limitations of the studies included.</w:t>
+        <w:t xml:space="preserve">Conclusions</w:t>
+      </w:r>
+    </w:p>
+    <w:p>
+      <w:pPr>
+        <w:pStyle w:val="FirstParagraph"/>
+      </w:pPr>
+      <w:r>
+        <w:t xml:space="preserve">Currently available evidence is of poor quality, highly heterogeneous, and insufficient to support firm conclusions about the clinical applicability of cefiderocol-based combination therapies. Nevertheless, these findings offer valuable insight into potential directions for future research. Systematic</w:t>
+      </w:r>
+      <w:r>
+        <w:t xml:space="preserve"> </w:t>
+      </w:r>
+      <w:r>
+        <w:rPr>
+          <w:i/>
+          <w:iCs/>
+        </w:rPr>
+        <w:t xml:space="preserve">in vitro</w:t>
+      </w:r>
+      <w:r>
+        <w:t xml:space="preserve"> </w:t>
+      </w:r>
+      <w:r>
+        <w:t xml:space="preserve">evaluation of cefiderocol-based combinations against well-characterised CR-GNB, using validated and standardised synergy testing methods, is warranted. Particular emphasis should be placed on combinations with BLIs, which are increasingly supported by emerging preclinical data. At the same time, continued investigation of agents such as tigecycline, carbapenems, fosfomycin, colistin and selected non-antibiotic adjuvants remains essential to fully explore their synergistic potential.</w:t>
       </w:r>
     </w:p>
     <w:p>
@@ -2146,207 +2305,20 @@
         <w:pStyle w:val="BodyText"/>
       </w:pPr>
       <w:r>
-        <w:rPr>
-          <w:i/>
-          <w:iCs/>
-        </w:rPr>
-        <w:t xml:space="preserve">In vitro</w:t>
-      </w:r>
-      <w:r>
-        <w:t xml:space="preserve"> </w:t>
-      </w:r>
-      <w:r>
-        <w:t xml:space="preserve">experiments with cefiderocol combinations may elucidate which combinations could be synergistic for both cefiderocol-susceptible and resistant isolates. Results from these studies can be equally useful, the former to outline the mechanisms that reduce cefiderocol MICs, and the latter to investigate how to overcome cefiderocol resistance. However, there are some limitations hampering the comparability and therefore the applicability of results into practice. First, different techniques were employed for assessing the synergy. Reduction of CFU/mL in time was assessed by time-kill assays, whereas MIC changes were evaluated using the fractional inhibitory concentration index in most experiments. MICs were obtained by broth microdilution in checkerboard analysis. Moreover, conclusions from studies using MIC gradient test strips should be interpreted carefully and might not be as valid as other techniques</w:t>
-      </w:r>
-      <w:r>
-        <w:t xml:space="preserve"> </w:t>
-      </w:r>
-      <w:r>
-        <w:t xml:space="preserve">[55]</w:t>
-      </w:r>
-      <w:r>
-        <w:t xml:space="preserve">. Second, several</w:t>
-      </w:r>
-      <w:r>
-        <w:t xml:space="preserve"> </w:t>
-      </w:r>
-      <w:r>
-        <w:rPr>
-          <w:i/>
-          <w:iCs/>
-        </w:rPr>
-        <w:t xml:space="preserve">in vitro</w:t>
-      </w:r>
-      <w:r>
-        <w:t xml:space="preserve"> </w:t>
-      </w:r>
-      <w:r>
-        <w:t xml:space="preserve">experiments have analysed different types of resistant bacteria in an aggregate manner, making it difficult to interpret the results as distinct resistance patterns were found. Third, the number of isolates varied widely across studies, with the majority including small experiments. Even when considering these drawbacks, the most relevant synergies identified for clinical application were BLIs, tigecycline, meropenem, ceftazidime-avibactam and, to a lesser extent, colistin, and fosfomycin. An increasing number of</w:t>
-      </w:r>
-      <w:r>
-        <w:t xml:space="preserve"> </w:t>
-      </w:r>
-      <w:r>
-        <w:rPr>
-          <w:i/>
-          <w:iCs/>
-        </w:rPr>
-        <w:t xml:space="preserve">in vitro</w:t>
-      </w:r>
-      <w:r>
-        <w:t xml:space="preserve"> </w:t>
-      </w:r>
-      <w:r>
-        <w:t xml:space="preserve">studies, involving considerable numbers of isolates, suggests that cefiderocol combined with BLIs may be active against selected pathogens. Of the BLIs evaluated, sulbactam has shown promising activity when combined with cefiderocol against CRAB. Although sulbactam–durlobactam with imipenem is currently recommended as first-line therapy by the IDSA guidance for this pathogen, the optimal companion agent, particularly for MBL producing strains, remains undefined. Based on current</w:t>
-      </w:r>
-      <w:r>
-        <w:t xml:space="preserve"> </w:t>
-      </w:r>
-      <w:r>
-        <w:rPr>
-          <w:i/>
-          <w:iCs/>
-        </w:rPr>
-        <w:t xml:space="preserve">in vitro</w:t>
-      </w:r>
-      <w:r>
-        <w:t xml:space="preserve"> </w:t>
-      </w:r>
-      <w:r>
-        <w:t xml:space="preserve">data, cefiderocol may therefore represent a good candidate to combine with sulbactam-dorlubactam. Another promising option is cefiderocol in combination with xeruborbactam, a bicyclic boronate β-lactamase inhibitor currently tested in combination with cefiderocol in a phase 1 clinical trial. The two recent in vitro studies by Hara et al, which overall tested 325 cefiderocol-resistant isolates (165</w:t>
-      </w:r>
-      <w:r>
-        <w:t xml:space="preserve"> </w:t>
-      </w:r>
-      <w:r>
-        <w:rPr>
-          <w:i/>
-          <w:iCs/>
-        </w:rPr>
-        <w:t xml:space="preserve">Enterobacterales</w:t>
-      </w:r>
-      <w:r>
-        <w:t xml:space="preserve"> </w:t>
-      </w:r>
-      <w:r>
-        <w:t xml:space="preserve">and 160</w:t>
-      </w:r>
-      <w:r>
-        <w:t xml:space="preserve"> </w:t>
-      </w:r>
-      <w:r>
-        <w:rPr>
-          <w:i/>
-          <w:iCs/>
-        </w:rPr>
-        <w:t xml:space="preserve">A. baumannii</w:t>
-      </w:r>
-      <w:r>
-        <w:t xml:space="preserve">), represent the largest datasets to date evaluating cefiderocol combinations. Both studies employed the reference broth microdilution method in iron-depleted cation-adjusted Mueller-Hinton broth, following CLSI guidelines. To date, no other combination has been tested on such a large number of cefiderocol-resistant isolates using this standardised approach</w:t>
-      </w:r>
-      <w:r>
-        <w:t xml:space="preserve"> </w:t>
-      </w:r>
-      <w:r>
-        <w:t xml:space="preserve">[15,56]</w:t>
-      </w:r>
-      <w:r>
-        <w:t xml:space="preserve">.</w:t>
-      </w:r>
-    </w:p>
-    <w:p>
-      <w:pPr>
-        <w:pStyle w:val="BodyText"/>
-      </w:pPr>
-      <w:r>
-        <w:t xml:space="preserve">Evidence from</w:t>
-      </w:r>
-      <w:r>
-        <w:t xml:space="preserve"> </w:t>
-      </w:r>
-      <w:r>
-        <w:rPr>
-          <w:i/>
-          <w:iCs/>
-        </w:rPr>
-        <w:t xml:space="preserve">in vivo</w:t>
-      </w:r>
-      <w:r>
-        <w:t xml:space="preserve"> </w:t>
-      </w:r>
-      <w:r>
-        <w:t xml:space="preserve">studies remains scarce and provides limited insights. Although some studies have assessed</w:t>
-      </w:r>
-      <w:r>
-        <w:t xml:space="preserve"> </w:t>
-      </w:r>
-      <w:r>
-        <w:rPr>
-          <w:i/>
-          <w:iCs/>
-        </w:rPr>
-        <w:t xml:space="preserve">in vivo</w:t>
-      </w:r>
-      <w:r>
-        <w:t xml:space="preserve"> </w:t>
-      </w:r>
-      <w:r>
-        <w:t xml:space="preserve">the synergistic effects observed</w:t>
-      </w:r>
-      <w:r>
-        <w:t xml:space="preserve"> </w:t>
-      </w:r>
-      <w:r>
-        <w:rPr>
-          <w:i/>
-          <w:iCs/>
-        </w:rPr>
-        <w:t xml:space="preserve">in vitro</w:t>
-      </w:r>
-      <w:r>
-        <w:t xml:space="preserve"> </w:t>
-      </w:r>
-      <w:r>
-        <w:t xml:space="preserve">using various methods, these investigations have typically involved only a small number of isolates, limiting the strength of the conclusions that can be drawn.</w:t>
-      </w:r>
-    </w:p>
-    <w:p>
-      <w:pPr>
-        <w:pStyle w:val="BodyText"/>
-      </w:pPr>
-      <w:r>
-        <w:t xml:space="preserve">The number of observational studies on the use of cefiderocol has increased in recent years, reflecting the expanding clinical use of this agent and the growing interest in optimizing its clinical application. Cefiderocol used in combination, in particular with fosfomycin as companion agent, appears promising</w:t>
-      </w:r>
-      <w:r>
-        <w:t xml:space="preserve"> </w:t>
-      </w:r>
-      <w:r>
-        <w:t xml:space="preserve">[41,43,57]</w:t>
-      </w:r>
-      <w:r>
-        <w:t xml:space="preserve">, especially for the treatment of CRAB infections. Our meta-analysis suggests that cefiderocol combination therapy does not confer a consistent advantage over monotherapy, irrespective of type of pathogen considered. While pooled estimates slightly favored combination therapy for microbiological eradication, confidence intervals were wide and subgroup differences were generally not statistically significant or based on limited study numbers.</w:t>
-      </w:r>
-    </w:p>
-    <w:p>
-      <w:pPr>
-        <w:pStyle w:val="BodyText"/>
-      </w:pPr>
-      <w:r>
-        <w:t xml:space="preserve">Nonetheless, a major limitation in evaluating the efficacy of cefiderocol-based combination therapy in human studies lies in the heterogeneity and methodological quality of the available data. In many cohorts, cefiderocol was combined with various companion antibiotics leading to outcome aggregation across non-uniform regimens. This may have masked potential benefits by including combinations with antagonistic or toxic effects. The lack of detailed microbiological characterisation, particularly regarding resistance mechanisms like MBLs, further limits the ability to interpret treatment effects across different bacterial profiles. Moreover, most observational studies did not adequately adjust for confounding variables. Patients receiving combination therapy were often more severely ill or have a higher risk of mortality at baseline, which may bias outcomes in favor of monotherapy. As a result, the apparent lack of benefit observed in some studies may reflect confounding by indication rather than a true absence of effect.</w:t>
-      </w:r>
-    </w:p>
-    <w:bookmarkEnd w:id="36"/>
-    <w:bookmarkStart w:id="154" w:name="conclusions"/>
-    <w:p>
-      <w:pPr>
-        <w:pStyle w:val="Heading1"/>
+        <w:t xml:space="preserve">Well-structured clinical trials and observational studies with appropriate sample size are needed to define the role of cefiderocol-based combinations, with systematic assessment of clinical outcomes and microbiological endpoints, including resistance emergence. Given the promising in vitro activity and the paucity of clinical trials or high-quality observational studies assessing cefiderocol–BLI combinations, in vivo and clinical evaluation is needed to better define their therapeutic role.</w:t>
+      </w:r>
+    </w:p>
+    <w:bookmarkStart w:id="37" w:name="funding"/>
+    <w:p>
+      <w:pPr>
+        <w:pStyle w:val="Heading3"/>
       </w:pPr>
       <w:r>
         <w:rPr>
           <w:b/>
           <w:bCs/>
         </w:rPr>
-        <w:t xml:space="preserve">Conclusions</w:t>
+        <w:t xml:space="preserve">Funding</w:t>
       </w:r>
     </w:p>
     <w:p>
@@ -2354,34 +2326,11 @@
         <w:pStyle w:val="FirstParagraph"/>
       </w:pPr>
       <w:r>
-        <w:t xml:space="preserve">Currently available evidence is of poor quality, highly heterogeneous, and insufficient to support firm conclusions about the clinical applicability of cefiderocol-based combination therapies. Nevertheless, these findings offer valuable insight into potential directions for future research. Systematic</w:t>
-      </w:r>
-      <w:r>
-        <w:t xml:space="preserve"> </w:t>
-      </w:r>
-      <w:r>
-        <w:rPr>
-          <w:i/>
-          <w:iCs/>
-        </w:rPr>
-        <w:t xml:space="preserve">in vitro</w:t>
-      </w:r>
-      <w:r>
-        <w:t xml:space="preserve"> </w:t>
-      </w:r>
-      <w:r>
-        <w:t xml:space="preserve">evaluation of cefiderocol-based combinations against well-characterised CR-GNB, using validated and standardised synergy testing methods, is warranted. Particular emphasis should be placed on combinations with BLIs, which are increasingly supported by emerging preclinical data. At the same time, continued investigation of agents such as tigecycline, carbapenems, fosfomycin, colistin and selected non-antibiotic adjuvants remains essential to fully explore their synergistic potential.</w:t>
-      </w:r>
-    </w:p>
-    <w:p>
-      <w:pPr>
-        <w:pStyle w:val="BodyText"/>
-      </w:pPr>
-      <w:r>
-        <w:t xml:space="preserve">Well-structured clinical trials and observational studies with appropriate sample size are needed to define the role of cefiderocol-based combinations, with systematic assessment of clinical outcomes and microbiological endpoints, including resistance emergence. Given the promising in vitro activity and the paucity of clinical trials or high-quality observational studies assessing cefiderocol–BLI combinations, in vivo and clinical evaluation is needed to better define their therapeutic role.</w:t>
-      </w:r>
-    </w:p>
-    <w:bookmarkStart w:id="37" w:name="funding"/>
+        <w:t xml:space="preserve">This work was part of the CLEARER project (Current cLinical scEnARios for the use of cefidErocol in multidrug-Resistant infections: a case study-based approach) supported by the Global Antibiotic Research and Development Partnership (GARDP).</w:t>
+      </w:r>
+    </w:p>
+    <w:bookmarkEnd w:id="37"/>
+    <w:bookmarkStart w:id="38" w:name="transparency-declarations"/>
     <w:p>
       <w:pPr>
         <w:pStyle w:val="Heading3"/>
@@ -2391,7 +2340,7 @@
           <w:b/>
           <w:bCs/>
         </w:rPr>
-        <w:t xml:space="preserve">Funding</w:t>
+        <w:t xml:space="preserve">Transparency declarations</w:t>
       </w:r>
     </w:p>
     <w:p>
@@ -2399,11 +2348,11 @@
         <w:pStyle w:val="FirstParagraph"/>
       </w:pPr>
       <w:r>
-        <w:t xml:space="preserve">This work was part of the CLEARER project (Current cLinical scEnARios for the use of cefidErocol in multidrug-Resistant infections: a case study-based approach) supported by the Global Antibiotic Research and Development Partnership (GARDP).</w:t>
-      </w:r>
-    </w:p>
-    <w:bookmarkEnd w:id="37"/>
-    <w:bookmarkStart w:id="41" w:name="transparency-declarations"/>
+        <w:t xml:space="preserve">No conflicts of interest to declare</w:t>
+      </w:r>
+    </w:p>
+    <w:bookmarkEnd w:id="38"/>
+    <w:bookmarkStart w:id="42" w:name="ethical-approval"/>
     <w:p>
       <w:pPr>
         <w:pStyle w:val="Heading3"/>
@@ -2413,7 +2362,7 @@
           <w:b/>
           <w:bCs/>
         </w:rPr>
-        <w:t xml:space="preserve">Transparency declarations</w:t>
+        <w:t xml:space="preserve">Ethical Approval</w:t>
       </w:r>
     </w:p>
     <w:p>
@@ -2421,7 +2370,7 @@
         <w:pStyle w:val="FirstParagraph"/>
       </w:pPr>
       <w:r>
-        <w:t xml:space="preserve">No conflicts of interest to declare</w:t>
+        <w:t xml:space="preserve">Ethical approval was not required for this study</w:t>
       </w:r>
     </w:p>
     <w:p>
@@ -2433,18 +2382,18 @@
           <wp:inline>
             <wp:extent cx="5334000" cy="2741775"/>
             <wp:effectExtent b="0" l="0" r="0" t="0"/>
-            <wp:docPr descr="Figure 1. Study flowchart. *Three of the 34 in vitro  studies also include an in vivo model, therefore, in total, studies assessing in vivo activity of cefiderocol are 5." title="" id="39" name="Picture"/>
+            <wp:docPr descr="Figure 1. Study flowchart. *Three of the 34 in vitro  studies also include an in vivo model, therefore, in total, studies assessing in vivo activity of cefiderocol are 5." title="" id="40" name="Picture"/>
             <a:graphic>
               <a:graphicData uri="http://schemas.openxmlformats.org/drawingml/2006/picture">
                 <pic:pic>
                   <pic:nvPicPr>
-                    <pic:cNvPr descr="images/prisma.png" id="40" name="Picture"/>
+                    <pic:cNvPr descr="images/prisma.png" id="41" name="Picture"/>
                     <pic:cNvPicPr>
                       <a:picLocks noChangeArrowheads="1" noChangeAspect="1"/>
                     </pic:cNvPicPr>
                   </pic:nvPicPr>
                   <pic:blipFill>
-                    <a:blip r:embed="rId38"/>
+                    <a:blip r:embed="rId39"/>
                     <a:stretch>
                       <a:fillRect/>
                     </a:stretch>
@@ -2534,8 +2483,8 @@
         <w:t xml:space="preserve">activity of cefiderocol are 5.</w:t>
       </w:r>
     </w:p>
-    <w:bookmarkEnd w:id="41"/>
-    <w:bookmarkStart w:id="153" w:name="references"/>
+    <w:bookmarkEnd w:id="42"/>
+    <w:bookmarkStart w:id="154" w:name="references"/>
     <w:p>
       <w:pPr>
         <w:pStyle w:val="Heading3"/>
@@ -2544,8 +2493,8 @@
         <w:t xml:space="preserve">References</w:t>
       </w:r>
     </w:p>
-    <w:bookmarkStart w:id="152" w:name="refs"/>
-    <w:bookmarkStart w:id="43" w:name="ref-ito2016"/>
+    <w:bookmarkStart w:id="153" w:name="refs"/>
+    <w:bookmarkStart w:id="44" w:name="ref-ito2016"/>
     <w:p>
       <w:pPr>
         <w:pStyle w:val="Bibliography"/>
@@ -2565,7 +2514,7 @@
       <w:r>
         <w:t xml:space="preserve"> </w:t>
       </w:r>
-      <w:hyperlink r:id="rId42">
+      <w:hyperlink r:id="rId43">
         <w:r>
           <w:rPr>
             <w:rStyle w:val="Hyperlink"/>
@@ -2577,8 +2526,8 @@
         <w:t xml:space="preserve">.</w:t>
       </w:r>
     </w:p>
-    <w:bookmarkEnd w:id="43"/>
-    <w:bookmarkStart w:id="45" w:name="ref-hackel2018"/>
+    <w:bookmarkEnd w:id="44"/>
+    <w:bookmarkStart w:id="46" w:name="ref-hackel2018"/>
     <w:p>
       <w:pPr>
         <w:pStyle w:val="Bibliography"/>
@@ -2598,7 +2547,7 @@
       <w:r>
         <w:t xml:space="preserve"> </w:t>
       </w:r>
-      <w:hyperlink r:id="rId44">
+      <w:hyperlink r:id="rId45">
         <w:r>
           <w:rPr>
             <w:rStyle w:val="Hyperlink"/>
@@ -2610,8 +2559,8 @@
         <w:t xml:space="preserve">.</w:t>
       </w:r>
     </w:p>
-    <w:bookmarkEnd w:id="45"/>
-    <w:bookmarkStart w:id="47" w:name="ref-paul2022"/>
+    <w:bookmarkEnd w:id="46"/>
+    <w:bookmarkStart w:id="48" w:name="ref-paul2022"/>
     <w:p>
       <w:pPr>
         <w:pStyle w:val="Bibliography"/>
@@ -2631,7 +2580,7 @@
       <w:r>
         <w:t xml:space="preserve"> </w:t>
       </w:r>
-      <w:hyperlink r:id="rId46">
+      <w:hyperlink r:id="rId47">
         <w:r>
           <w:rPr>
             <w:rStyle w:val="Hyperlink"/>
@@ -2643,8 +2592,8 @@
         <w:t xml:space="preserve">.</w:t>
       </w:r>
     </w:p>
-    <w:bookmarkEnd w:id="47"/>
-    <w:bookmarkStart w:id="49" w:name="ref-tamma2024"/>
+    <w:bookmarkEnd w:id="48"/>
+    <w:bookmarkStart w:id="50" w:name="ref-tamma2024"/>
     <w:p>
       <w:pPr>
         <w:pStyle w:val="Bibliography"/>
@@ -2664,7 +2613,7 @@
       <w:r>
         <w:t xml:space="preserve"> </w:t>
       </w:r>
-      <w:hyperlink r:id="rId48">
+      <w:hyperlink r:id="rId49">
         <w:r>
           <w:rPr>
             <w:rStyle w:val="Hyperlink"/>
@@ -2676,8 +2625,8 @@
         <w:t xml:space="preserve">.</w:t>
       </w:r>
     </w:p>
-    <w:bookmarkEnd w:id="49"/>
-    <w:bookmarkStart w:id="51" w:name="ref-carrara2022"/>
+    <w:bookmarkEnd w:id="50"/>
+    <w:bookmarkStart w:id="52" w:name="ref-carrara2022"/>
     <w:p>
       <w:pPr>
         <w:pStyle w:val="Bibliography"/>
@@ -2697,7 +2646,7 @@
       <w:r>
         <w:t xml:space="preserve"> </w:t>
       </w:r>
-      <w:hyperlink r:id="rId50">
+      <w:hyperlink r:id="rId51">
         <w:r>
           <w:rPr>
             <w:rStyle w:val="Hyperlink"/>
@@ -2709,8 +2658,8 @@
         <w:t xml:space="preserve">.</w:t>
       </w:r>
     </w:p>
-    <w:bookmarkEnd w:id="51"/>
-    <w:bookmarkStart w:id="53" w:name="ref-tsuji2016"/>
+    <w:bookmarkEnd w:id="52"/>
+    <w:bookmarkStart w:id="54" w:name="ref-tsuji2016"/>
     <w:p>
       <w:pPr>
         <w:pStyle w:val="Bibliography"/>
@@ -2730,7 +2679,7 @@
       <w:r>
         <w:t xml:space="preserve"> </w:t>
       </w:r>
-      <w:hyperlink r:id="rId52">
+      <w:hyperlink r:id="rId53">
         <w:r>
           <w:rPr>
             <w:rStyle w:val="Hyperlink"/>
@@ -2742,8 +2691,8 @@
         <w:t xml:space="preserve">.</w:t>
       </w:r>
     </w:p>
-    <w:bookmarkEnd w:id="53"/>
-    <w:bookmarkStart w:id="55" w:name="ref-palombo2023"/>
+    <w:bookmarkEnd w:id="54"/>
+    <w:bookmarkStart w:id="56" w:name="ref-palombo2023"/>
     <w:p>
       <w:pPr>
         <w:pStyle w:val="Bibliography"/>
@@ -2763,7 +2712,7 @@
       <w:r>
         <w:t xml:space="preserve"> </w:t>
       </w:r>
-      <w:hyperlink r:id="rId54">
+      <w:hyperlink r:id="rId55">
         <w:r>
           <w:rPr>
             <w:rStyle w:val="Hyperlink"/>
@@ -2775,8 +2724,8 @@
         <w:t xml:space="preserve">.</w:t>
       </w:r>
     </w:p>
-    <w:bookmarkEnd w:id="55"/>
-    <w:bookmarkStart w:id="57" w:name="ref-kohira2020"/>
+    <w:bookmarkEnd w:id="56"/>
+    <w:bookmarkStart w:id="58" w:name="ref-kohira2020"/>
     <w:p>
       <w:pPr>
         <w:pStyle w:val="Bibliography"/>
@@ -2796,7 +2745,7 @@
       <w:r>
         <w:t xml:space="preserve"> </w:t>
       </w:r>
-      <w:hyperlink r:id="rId56">
+      <w:hyperlink r:id="rId57">
         <w:r>
           <w:rPr>
             <w:rStyle w:val="Hyperlink"/>
@@ -2808,8 +2757,8 @@
         <w:t xml:space="preserve">.</w:t>
       </w:r>
     </w:p>
-    <w:bookmarkEnd w:id="57"/>
-    <w:bookmarkStart w:id="59" w:name="ref-yamano2020"/>
+    <w:bookmarkEnd w:id="58"/>
+    <w:bookmarkStart w:id="60" w:name="ref-yamano2020"/>
     <w:p>
       <w:pPr>
         <w:pStyle w:val="Bibliography"/>
@@ -2829,7 +2778,7 @@
       <w:r>
         <w:t xml:space="preserve"> </w:t>
       </w:r>
-      <w:hyperlink r:id="rId58">
+      <w:hyperlink r:id="rId59">
         <w:r>
           <w:rPr>
             <w:rStyle w:val="Hyperlink"/>
@@ -2841,8 +2790,8 @@
         <w:t xml:space="preserve">.</w:t>
       </w:r>
     </w:p>
-    <w:bookmarkEnd w:id="59"/>
-    <w:bookmarkStart w:id="61" w:name="ref-lewis2024"/>
+    <w:bookmarkEnd w:id="60"/>
+    <w:bookmarkStart w:id="62" w:name="ref-lewis2024"/>
     <w:p>
       <w:pPr>
         <w:pStyle w:val="Bibliography"/>
@@ -2862,7 +2811,7 @@
       <w:r>
         <w:t xml:space="preserve"> </w:t>
       </w:r>
-      <w:hyperlink r:id="rId60">
+      <w:hyperlink r:id="rId61">
         <w:r>
           <w:rPr>
             <w:rStyle w:val="Hyperlink"/>
@@ -2874,8 +2823,8 @@
         <w:t xml:space="preserve">.</w:t>
       </w:r>
     </w:p>
-    <w:bookmarkEnd w:id="61"/>
-    <w:bookmarkStart w:id="63" w:name="ref-giordano2024"/>
+    <w:bookmarkEnd w:id="62"/>
+    <w:bookmarkStart w:id="64" w:name="ref-giordano2024"/>
     <w:p>
       <w:pPr>
         <w:pStyle w:val="Bibliography"/>
@@ -2895,7 +2844,7 @@
       <w:r>
         <w:t xml:space="preserve"> </w:t>
       </w:r>
-      <w:hyperlink r:id="rId62">
+      <w:hyperlink r:id="rId63">
         <w:r>
           <w:rPr>
             <w:rStyle w:val="Hyperlink"/>
@@ -2907,8 +2856,8 @@
         <w:t xml:space="preserve">.</w:t>
       </w:r>
     </w:p>
-    <w:bookmarkEnd w:id="63"/>
-    <w:bookmarkStart w:id="65" w:name="ref-leterrier2024"/>
+    <w:bookmarkEnd w:id="64"/>
+    <w:bookmarkStart w:id="66" w:name="ref-leterrier2024"/>
     <w:p>
       <w:pPr>
         <w:pStyle w:val="Bibliography"/>
@@ -2928,7 +2877,7 @@
       <w:r>
         <w:t xml:space="preserve"> </w:t>
       </w:r>
-      <w:hyperlink r:id="rId64">
+      <w:hyperlink r:id="rId65">
         <w:r>
           <w:rPr>
             <w:rStyle w:val="Hyperlink"/>
@@ -2940,8 +2889,8 @@
         <w:t xml:space="preserve">.</w:t>
       </w:r>
     </w:p>
-    <w:bookmarkEnd w:id="65"/>
-    <w:bookmarkStart w:id="67" w:name="ref-xu2025"/>
+    <w:bookmarkEnd w:id="66"/>
+    <w:bookmarkStart w:id="68" w:name="ref-xu2025"/>
     <w:p>
       <w:pPr>
         <w:pStyle w:val="Bibliography"/>
@@ -2961,7 +2910,7 @@
       <w:r>
         <w:t xml:space="preserve"> </w:t>
       </w:r>
-      <w:hyperlink r:id="rId66">
+      <w:hyperlink r:id="rId67">
         <w:r>
           <w:rPr>
             <w:rStyle w:val="Hyperlink"/>
@@ -2973,8 +2922,8 @@
         <w:t xml:space="preserve">.</w:t>
       </w:r>
     </w:p>
-    <w:bookmarkEnd w:id="67"/>
-    <w:bookmarkStart w:id="69" w:name="ref-hara2025"/>
+    <w:bookmarkEnd w:id="68"/>
+    <w:bookmarkStart w:id="70" w:name="ref-hara2025"/>
     <w:p>
       <w:pPr>
         <w:pStyle w:val="Bibliography"/>
@@ -2994,7 +2943,7 @@
       <w:r>
         <w:t xml:space="preserve"> </w:t>
       </w:r>
-      <w:hyperlink r:id="rId68">
+      <w:hyperlink r:id="rId69">
         <w:r>
           <w:rPr>
             <w:rStyle w:val="Hyperlink"/>
@@ -3006,8 +2955,8 @@
         <w:t xml:space="preserve">.</w:t>
       </w:r>
     </w:p>
-    <w:bookmarkEnd w:id="69"/>
-    <w:bookmarkStart w:id="71" w:name="ref-hara2025a"/>
+    <w:bookmarkEnd w:id="70"/>
+    <w:bookmarkStart w:id="72" w:name="ref-hara2025a"/>
     <w:p>
       <w:pPr>
         <w:pStyle w:val="Bibliography"/>
@@ -3027,7 +2976,7 @@
       <w:r>
         <w:t xml:space="preserve"> </w:t>
       </w:r>
-      <w:hyperlink r:id="rId70">
+      <w:hyperlink r:id="rId71">
         <w:r>
           <w:rPr>
             <w:rStyle w:val="Hyperlink"/>
@@ -3039,8 +2988,8 @@
         <w:t xml:space="preserve">.</w:t>
       </w:r>
     </w:p>
-    <w:bookmarkEnd w:id="71"/>
-    <w:bookmarkStart w:id="72" w:name="ref-abdul-mutakabbir2020"/>
+    <w:bookmarkEnd w:id="72"/>
+    <w:bookmarkStart w:id="73" w:name="ref-abdul-mutakabbir2020"/>
     <w:p>
       <w:pPr>
         <w:pStyle w:val="Bibliography"/>
@@ -3060,7 +3009,7 @@
       <w:r>
         <w:t xml:space="preserve"> </w:t>
       </w:r>
-      <w:hyperlink r:id="rId52">
+      <w:hyperlink r:id="rId53">
         <w:r>
           <w:rPr>
             <w:rStyle w:val="Hyperlink"/>
@@ -3072,8 +3021,8 @@
         <w:t xml:space="preserve">.</w:t>
       </w:r>
     </w:p>
-    <w:bookmarkEnd w:id="72"/>
-    <w:bookmarkStart w:id="74" w:name="ref-ni2022"/>
+    <w:bookmarkEnd w:id="73"/>
+    <w:bookmarkStart w:id="75" w:name="ref-ni2022"/>
     <w:p>
       <w:pPr>
         <w:pStyle w:val="Bibliography"/>
@@ -3093,7 +3042,7 @@
       <w:r>
         <w:t xml:space="preserve"> </w:t>
       </w:r>
-      <w:hyperlink r:id="rId73">
+      <w:hyperlink r:id="rId74">
         <w:r>
           <w:rPr>
             <w:rStyle w:val="Hyperlink"/>
@@ -3105,8 +3054,8 @@
         <w:t xml:space="preserve">.</w:t>
       </w:r>
     </w:p>
-    <w:bookmarkEnd w:id="74"/>
-    <w:bookmarkStart w:id="76" w:name="ref-yin2025"/>
+    <w:bookmarkEnd w:id="75"/>
+    <w:bookmarkStart w:id="77" w:name="ref-yin2025"/>
     <w:p>
       <w:pPr>
         <w:pStyle w:val="Bibliography"/>
@@ -3126,7 +3075,7 @@
       <w:r>
         <w:t xml:space="preserve"> </w:t>
       </w:r>
-      <w:hyperlink r:id="rId75">
+      <w:hyperlink r:id="rId76">
         <w:r>
           <w:rPr>
             <w:rStyle w:val="Hyperlink"/>
@@ -3138,8 +3087,8 @@
         <w:t xml:space="preserve">.</w:t>
       </w:r>
     </w:p>
-    <w:bookmarkEnd w:id="76"/>
-    <w:bookmarkStart w:id="77" w:name="ref-stolfa2021"/>
+    <w:bookmarkEnd w:id="77"/>
+    <w:bookmarkStart w:id="78" w:name="ref-stolfa2021"/>
     <w:p>
       <w:pPr>
         <w:pStyle w:val="Bibliography"/>
@@ -3170,8 +3119,8 @@
         <w:t xml:space="preserve">. Abstracts of the 31st european congress of clinical microbiology &amp; infectious diseases (ECCMID), Online: 2021.</w:t>
       </w:r>
     </w:p>
-    <w:bookmarkEnd w:id="77"/>
-    <w:bookmarkStart w:id="79" w:name="ref-bianco2022"/>
+    <w:bookmarkEnd w:id="78"/>
+    <w:bookmarkStart w:id="80" w:name="ref-bianco2022"/>
     <w:p>
       <w:pPr>
         <w:pStyle w:val="Bibliography"/>
@@ -3191,7 +3140,7 @@
       <w:r>
         <w:t xml:space="preserve"> </w:t>
       </w:r>
-      <w:hyperlink r:id="rId78">
+      <w:hyperlink r:id="rId79">
         <w:r>
           <w:rPr>
             <w:rStyle w:val="Hyperlink"/>
@@ -3203,8 +3152,8 @@
         <w:t xml:space="preserve">.</w:t>
       </w:r>
     </w:p>
-    <w:bookmarkEnd w:id="79"/>
-    <w:bookmarkStart w:id="81" w:name="ref-gopikrishnan2023"/>
+    <w:bookmarkEnd w:id="80"/>
+    <w:bookmarkStart w:id="82" w:name="ref-gopikrishnan2023"/>
     <w:p>
       <w:pPr>
         <w:pStyle w:val="Bibliography"/>
@@ -3260,7 +3209,7 @@
       <w:r>
         <w:t xml:space="preserve"> </w:t>
       </w:r>
-      <w:hyperlink r:id="rId80">
+      <w:hyperlink r:id="rId81">
         <w:r>
           <w:rPr>
             <w:rStyle w:val="Hyperlink"/>
@@ -3272,8 +3221,8 @@
         <w:t xml:space="preserve">.</w:t>
       </w:r>
     </w:p>
-    <w:bookmarkEnd w:id="81"/>
-    <w:bookmarkStart w:id="83" w:name="ref-huband2023"/>
+    <w:bookmarkEnd w:id="82"/>
+    <w:bookmarkStart w:id="84" w:name="ref-huband2023"/>
     <w:p>
       <w:pPr>
         <w:pStyle w:val="Bibliography"/>
@@ -3293,7 +3242,7 @@
       <w:r>
         <w:t xml:space="preserve"> </w:t>
       </w:r>
-      <w:hyperlink r:id="rId82">
+      <w:hyperlink r:id="rId83">
         <w:r>
           <w:rPr>
             <w:rStyle w:val="Hyperlink"/>
@@ -3305,8 +3254,8 @@
         <w:t xml:space="preserve">.</w:t>
       </w:r>
     </w:p>
-    <w:bookmarkEnd w:id="83"/>
-    <w:bookmarkStart w:id="85" w:name="ref-kobic2022"/>
+    <w:bookmarkEnd w:id="84"/>
+    <w:bookmarkStart w:id="86" w:name="ref-kobic2022"/>
     <w:p>
       <w:pPr>
         <w:pStyle w:val="Bibliography"/>
@@ -3326,7 +3275,7 @@
       <w:r>
         <w:t xml:space="preserve"> </w:t>
       </w:r>
-      <w:hyperlink r:id="rId84">
+      <w:hyperlink r:id="rId85">
         <w:r>
           <w:rPr>
             <w:rStyle w:val="Hyperlink"/>
@@ -3338,8 +3287,8 @@
         <w:t xml:space="preserve">.</w:t>
       </w:r>
     </w:p>
-    <w:bookmarkEnd w:id="85"/>
-    <w:bookmarkStart w:id="87" w:name="ref-wong2024"/>
+    <w:bookmarkEnd w:id="86"/>
+    <w:bookmarkStart w:id="88" w:name="ref-wong2024"/>
     <w:p>
       <w:pPr>
         <w:pStyle w:val="Bibliography"/>
@@ -3375,7 +3324,7 @@
       <w:r>
         <w:t xml:space="preserve"> </w:t>
       </w:r>
-      <w:hyperlink r:id="rId86">
+      <w:hyperlink r:id="rId87">
         <w:r>
           <w:rPr>
             <w:rStyle w:val="Hyperlink"/>
@@ -3387,8 +3336,8 @@
         <w:t xml:space="preserve">.</w:t>
       </w:r>
     </w:p>
-    <w:bookmarkEnd w:id="87"/>
-    <w:bookmarkStart w:id="89" w:name="ref-you2025"/>
+    <w:bookmarkEnd w:id="88"/>
+    <w:bookmarkStart w:id="90" w:name="ref-you2025"/>
     <w:p>
       <w:pPr>
         <w:pStyle w:val="Bibliography"/>
@@ -3408,7 +3357,7 @@
       <w:r>
         <w:t xml:space="preserve"> </w:t>
       </w:r>
-      <w:hyperlink r:id="rId88">
+      <w:hyperlink r:id="rId89">
         <w:r>
           <w:rPr>
             <w:rStyle w:val="Hyperlink"/>
@@ -3420,8 +3369,8 @@
         <w:t xml:space="preserve">.</w:t>
       </w:r>
     </w:p>
-    <w:bookmarkEnd w:id="89"/>
-    <w:bookmarkStart w:id="91" w:name="ref-bianco2022a"/>
+    <w:bookmarkEnd w:id="90"/>
+    <w:bookmarkStart w:id="92" w:name="ref-bianco2022a"/>
     <w:p>
       <w:pPr>
         <w:pStyle w:val="Bibliography"/>
@@ -3441,7 +3390,7 @@
       <w:r>
         <w:t xml:space="preserve"> </w:t>
       </w:r>
-      <w:hyperlink r:id="rId90">
+      <w:hyperlink r:id="rId91">
         <w:r>
           <w:rPr>
             <w:rStyle w:val="Hyperlink"/>
@@ -3453,8 +3402,8 @@
         <w:t xml:space="preserve">.</w:t>
       </w:r>
     </w:p>
-    <w:bookmarkEnd w:id="91"/>
-    <w:bookmarkStart w:id="93" w:name="ref-göpel2024"/>
+    <w:bookmarkEnd w:id="92"/>
+    <w:bookmarkStart w:id="94" w:name="ref-göpel2024"/>
     <w:p>
       <w:pPr>
         <w:pStyle w:val="Bibliography"/>
@@ -3474,7 +3423,7 @@
       <w:r>
         <w:t xml:space="preserve"> </w:t>
       </w:r>
-      <w:hyperlink r:id="rId92">
+      <w:hyperlink r:id="rId93">
         <w:r>
           <w:rPr>
             <w:rStyle w:val="Hyperlink"/>
@@ -3486,8 +3435,8 @@
         <w:t xml:space="preserve">.</w:t>
       </w:r>
     </w:p>
-    <w:bookmarkEnd w:id="93"/>
-    <w:bookmarkStart w:id="95" w:name="ref-boattini2023"/>
+    <w:bookmarkEnd w:id="94"/>
+    <w:bookmarkStart w:id="96" w:name="ref-boattini2023"/>
     <w:p>
       <w:pPr>
         <w:pStyle w:val="Bibliography"/>
@@ -3507,7 +3456,7 @@
       <w:r>
         <w:t xml:space="preserve"> </w:t>
       </w:r>
-      <w:hyperlink r:id="rId94">
+      <w:hyperlink r:id="rId95">
         <w:r>
           <w:rPr>
             <w:rStyle w:val="Hyperlink"/>
@@ -3519,8 +3468,8 @@
         <w:t xml:space="preserve">.</w:t>
       </w:r>
     </w:p>
-    <w:bookmarkEnd w:id="95"/>
-    <w:bookmarkStart w:id="97" w:name="ref-moon2023"/>
+    <w:bookmarkEnd w:id="96"/>
+    <w:bookmarkStart w:id="98" w:name="ref-moon2023"/>
     <w:p>
       <w:pPr>
         <w:pStyle w:val="Bibliography"/>
@@ -3540,7 +3489,7 @@
       <w:r>
         <w:t xml:space="preserve"> </w:t>
       </w:r>
-      <w:hyperlink r:id="rId96">
+      <w:hyperlink r:id="rId97">
         <w:r>
           <w:rPr>
             <w:rStyle w:val="Hyperlink"/>
@@ -3552,8 +3501,8 @@
         <w:t xml:space="preserve">.</w:t>
       </w:r>
     </w:p>
-    <w:bookmarkEnd w:id="97"/>
-    <w:bookmarkStart w:id="99" w:name="ref-daoud2023"/>
+    <w:bookmarkEnd w:id="98"/>
+    <w:bookmarkStart w:id="100" w:name="ref-daoud2023"/>
     <w:p>
       <w:pPr>
         <w:pStyle w:val="Bibliography"/>
@@ -3573,7 +3522,7 @@
       <w:r>
         <w:t xml:space="preserve"> </w:t>
       </w:r>
-      <w:hyperlink r:id="rId98">
+      <w:hyperlink r:id="rId99">
         <w:r>
           <w:rPr>
             <w:rStyle w:val="Hyperlink"/>
@@ -3585,8 +3534,8 @@
         <w:t xml:space="preserve">.</w:t>
       </w:r>
     </w:p>
-    <w:bookmarkEnd w:id="99"/>
-    <w:bookmarkStart w:id="101" w:name="ref-granata2025"/>
+    <w:bookmarkEnd w:id="100"/>
+    <w:bookmarkStart w:id="102" w:name="ref-granata2025"/>
     <w:p>
       <w:pPr>
         <w:pStyle w:val="Bibliography"/>
@@ -3606,7 +3555,7 @@
       <w:r>
         <w:t xml:space="preserve"> </w:t>
       </w:r>
-      <w:hyperlink r:id="rId100">
+      <w:hyperlink r:id="rId101">
         <w:r>
           <w:rPr>
             <w:rStyle w:val="Hyperlink"/>
@@ -3618,8 +3567,8 @@
         <w:t xml:space="preserve">.</w:t>
       </w:r>
     </w:p>
-    <w:bookmarkEnd w:id="101"/>
-    <w:bookmarkStart w:id="103" w:name="ref-ferretti2024"/>
+    <w:bookmarkEnd w:id="102"/>
+    <w:bookmarkStart w:id="104" w:name="ref-ferretti2024"/>
     <w:p>
       <w:pPr>
         <w:pStyle w:val="Bibliography"/>
@@ -3639,7 +3588,7 @@
       <w:r>
         <w:t xml:space="preserve"> </w:t>
       </w:r>
-      <w:hyperlink r:id="rId102">
+      <w:hyperlink r:id="rId103">
         <w:r>
           <w:rPr>
             <w:rStyle w:val="Hyperlink"/>
@@ -3651,8 +3600,8 @@
         <w:t xml:space="preserve">.</w:t>
       </w:r>
     </w:p>
-    <w:bookmarkEnd w:id="103"/>
-    <w:bookmarkStart w:id="104" w:name="ref-elhaj2024"/>
+    <w:bookmarkEnd w:id="104"/>
+    <w:bookmarkStart w:id="105" w:name="ref-elhaj2024"/>
     <w:p>
       <w:pPr>
         <w:pStyle w:val="Bibliography"/>
@@ -3683,8 +3632,8 @@
         <w:t xml:space="preserve">: A dynamic study. Abstracts of the 34th european congress of clinical microbiology &amp; infectious diseases (ECCMID), Barcelona, Spain: 2024.</w:t>
       </w:r>
     </w:p>
-    <w:bookmarkEnd w:id="104"/>
-    <w:bookmarkStart w:id="106" w:name="ref-schilling2024"/>
+    <w:bookmarkEnd w:id="105"/>
+    <w:bookmarkStart w:id="107" w:name="ref-schilling2024"/>
     <w:p>
       <w:pPr>
         <w:pStyle w:val="Bibliography"/>
@@ -3704,7 +3653,7 @@
       <w:r>
         <w:t xml:space="preserve"> </w:t>
       </w:r>
-      <w:hyperlink r:id="rId105">
+      <w:hyperlink r:id="rId106">
         <w:r>
           <w:rPr>
             <w:rStyle w:val="Hyperlink"/>
@@ -3716,8 +3665,8 @@
         <w:t xml:space="preserve">.</w:t>
       </w:r>
     </w:p>
-    <w:bookmarkEnd w:id="106"/>
-    <w:bookmarkStart w:id="108" w:name="ref-wang2023"/>
+    <w:bookmarkEnd w:id="107"/>
+    <w:bookmarkStart w:id="109" w:name="ref-wang2023"/>
     <w:p>
       <w:pPr>
         <w:pStyle w:val="Bibliography"/>
@@ -3737,7 +3686,7 @@
       <w:r>
         <w:t xml:space="preserve"> </w:t>
       </w:r>
-      <w:hyperlink r:id="rId107">
+      <w:hyperlink r:id="rId108">
         <w:r>
           <w:rPr>
             <w:rStyle w:val="Hyperlink"/>
@@ -3749,8 +3698,8 @@
         <w:t xml:space="preserve">.</w:t>
       </w:r>
     </w:p>
-    <w:bookmarkEnd w:id="108"/>
-    <w:bookmarkStart w:id="110" w:name="ref-biagi2020"/>
+    <w:bookmarkEnd w:id="109"/>
+    <w:bookmarkStart w:id="111" w:name="ref-biagi2020"/>
     <w:p>
       <w:pPr>
         <w:pStyle w:val="Bibliography"/>
@@ -3770,7 +3719,7 @@
       <w:r>
         <w:t xml:space="preserve"> </w:t>
       </w:r>
-      <w:hyperlink r:id="rId109">
+      <w:hyperlink r:id="rId110">
         <w:r>
           <w:rPr>
             <w:rStyle w:val="Hyperlink"/>
@@ -3782,8 +3731,8 @@
         <w:t xml:space="preserve">.</w:t>
       </w:r>
     </w:p>
-    <w:bookmarkEnd w:id="110"/>
-    <w:bookmarkStart w:id="112" w:name="ref-wang2022"/>
+    <w:bookmarkEnd w:id="111"/>
+    <w:bookmarkStart w:id="113" w:name="ref-wang2022"/>
     <w:p>
       <w:pPr>
         <w:pStyle w:val="Bibliography"/>
@@ -3803,7 +3752,7 @@
       <w:r>
         <w:t xml:space="preserve"> </w:t>
       </w:r>
-      <w:hyperlink r:id="rId111">
+      <w:hyperlink r:id="rId112">
         <w:r>
           <w:rPr>
             <w:rStyle w:val="Hyperlink"/>
@@ -3815,8 +3764,8 @@
         <w:t xml:space="preserve">.</w:t>
       </w:r>
     </w:p>
-    <w:bookmarkEnd w:id="112"/>
-    <w:bookmarkStart w:id="114" w:name="ref-ding2024"/>
+    <w:bookmarkEnd w:id="113"/>
+    <w:bookmarkStart w:id="115" w:name="ref-ding2024"/>
     <w:p>
       <w:pPr>
         <w:pStyle w:val="Bibliography"/>
@@ -3842,7 +3791,7 @@
       <w:r>
         <w:t xml:space="preserve"> </w:t>
       </w:r>
-      <w:hyperlink r:id="rId113">
+      <w:hyperlink r:id="rId114">
         <w:r>
           <w:rPr>
             <w:rStyle w:val="Hyperlink"/>
@@ -3854,8 +3803,8 @@
         <w:t xml:space="preserve">.</w:t>
       </w:r>
     </w:p>
-    <w:bookmarkEnd w:id="114"/>
-    <w:bookmarkStart w:id="116" w:name="ref-gill2023"/>
+    <w:bookmarkEnd w:id="115"/>
+    <w:bookmarkStart w:id="117" w:name="ref-gill2023"/>
     <w:p>
       <w:pPr>
         <w:pStyle w:val="Bibliography"/>
@@ -3875,7 +3824,7 @@
       <w:r>
         <w:t xml:space="preserve"> </w:t>
       </w:r>
-      <w:hyperlink r:id="rId115">
+      <w:hyperlink r:id="rId116">
         <w:r>
           <w:rPr>
             <w:rStyle w:val="Hyperlink"/>
@@ -3887,8 +3836,8 @@
         <w:t xml:space="preserve">.</w:t>
       </w:r>
     </w:p>
-    <w:bookmarkEnd w:id="116"/>
-    <w:bookmarkStart w:id="118" w:name="ref-dalfino2023"/>
+    <w:bookmarkEnd w:id="117"/>
+    <w:bookmarkStart w:id="119" w:name="ref-dalfino2023"/>
     <w:p>
       <w:pPr>
         <w:pStyle w:val="Bibliography"/>
@@ -3908,7 +3857,7 @@
       <w:r>
         <w:t xml:space="preserve"> </w:t>
       </w:r>
-      <w:hyperlink r:id="rId117">
+      <w:hyperlink r:id="rId118">
         <w:r>
           <w:rPr>
             <w:rStyle w:val="Hyperlink"/>
@@ -3920,8 +3869,8 @@
         <w:t xml:space="preserve">.</w:t>
       </w:r>
     </w:p>
-    <w:bookmarkEnd w:id="118"/>
-    <w:bookmarkStart w:id="120" w:name="ref-falcone2022"/>
+    <w:bookmarkEnd w:id="119"/>
+    <w:bookmarkStart w:id="121" w:name="ref-falcone2022"/>
     <w:p>
       <w:pPr>
         <w:pStyle w:val="Bibliography"/>
@@ -3941,7 +3890,7 @@
       <w:r>
         <w:t xml:space="preserve"> </w:t>
       </w:r>
-      <w:hyperlink r:id="rId119">
+      <w:hyperlink r:id="rId120">
         <w:r>
           <w:rPr>
             <w:rStyle w:val="Hyperlink"/>
@@ -3953,8 +3902,8 @@
         <w:t xml:space="preserve">.</w:t>
       </w:r>
     </w:p>
-    <w:bookmarkEnd w:id="120"/>
-    <w:bookmarkStart w:id="122" w:name="ref-mazzitelli2023"/>
+    <w:bookmarkEnd w:id="121"/>
+    <w:bookmarkStart w:id="123" w:name="ref-mazzitelli2023"/>
     <w:p>
       <w:pPr>
         <w:pStyle w:val="Bibliography"/>
@@ -3974,7 +3923,7 @@
       <w:r>
         <w:t xml:space="preserve"> </w:t>
       </w:r>
-      <w:hyperlink r:id="rId121">
+      <w:hyperlink r:id="rId122">
         <w:r>
           <w:rPr>
             <w:rStyle w:val="Hyperlink"/>
@@ -3986,8 +3935,8 @@
         <w:t xml:space="preserve">.</w:t>
       </w:r>
     </w:p>
-    <w:bookmarkEnd w:id="122"/>
-    <w:bookmarkStart w:id="124" w:name="ref-russo2024"/>
+    <w:bookmarkEnd w:id="123"/>
+    <w:bookmarkStart w:id="125" w:name="ref-russo2024"/>
     <w:p>
       <w:pPr>
         <w:pStyle w:val="Bibliography"/>
@@ -4007,7 +3956,7 @@
       <w:r>
         <w:t xml:space="preserve"> </w:t>
       </w:r>
-      <w:hyperlink r:id="rId123">
+      <w:hyperlink r:id="rId124">
         <w:r>
           <w:rPr>
             <w:rStyle w:val="Hyperlink"/>
@@ -4019,8 +3968,8 @@
         <w:t xml:space="preserve">.</w:t>
       </w:r>
     </w:p>
-    <w:bookmarkEnd w:id="124"/>
-    <w:bookmarkStart w:id="126" w:name="ref-bavaro2023"/>
+    <w:bookmarkEnd w:id="125"/>
+    <w:bookmarkStart w:id="127" w:name="ref-bavaro2023"/>
     <w:p>
       <w:pPr>
         <w:pStyle w:val="Bibliography"/>
@@ -4040,7 +3989,7 @@
       <w:r>
         <w:t xml:space="preserve"> </w:t>
       </w:r>
-      <w:hyperlink r:id="rId125">
+      <w:hyperlink r:id="rId126">
         <w:r>
           <w:rPr>
             <w:rStyle w:val="Hyperlink"/>
@@ -4052,8 +4001,8 @@
         <w:t xml:space="preserve">.</w:t>
       </w:r>
     </w:p>
-    <w:bookmarkEnd w:id="126"/>
-    <w:bookmarkStart w:id="128" w:name="ref-piccica2023"/>
+    <w:bookmarkEnd w:id="127"/>
+    <w:bookmarkStart w:id="129" w:name="ref-piccica2023"/>
     <w:p>
       <w:pPr>
         <w:pStyle w:val="Bibliography"/>
@@ -4073,7 +4022,7 @@
       <w:r>
         <w:t xml:space="preserve"> </w:t>
       </w:r>
-      <w:hyperlink r:id="rId127">
+      <w:hyperlink r:id="rId128">
         <w:r>
           <w:rPr>
             <w:rStyle w:val="Hyperlink"/>
@@ -4085,8 +4034,8 @@
         <w:t xml:space="preserve">.</w:t>
       </w:r>
     </w:p>
-    <w:bookmarkEnd w:id="128"/>
-    <w:bookmarkStart w:id="130" w:name="ref-gavaghan2023"/>
+    <w:bookmarkEnd w:id="129"/>
+    <w:bookmarkStart w:id="131" w:name="ref-gavaghan2023"/>
     <w:p>
       <w:pPr>
         <w:pStyle w:val="Bibliography"/>
@@ -4106,7 +4055,7 @@
       <w:r>
         <w:t xml:space="preserve"> </w:t>
       </w:r>
-      <w:hyperlink r:id="rId129">
+      <w:hyperlink r:id="rId130">
         <w:r>
           <w:rPr>
             <w:rStyle w:val="Hyperlink"/>
@@ -4118,8 +4067,8 @@
         <w:t xml:space="preserve">.</w:t>
       </w:r>
     </w:p>
-    <w:bookmarkEnd w:id="130"/>
-    <w:bookmarkStart w:id="132" w:name="ref-frattari2024"/>
+    <w:bookmarkEnd w:id="131"/>
+    <w:bookmarkStart w:id="133" w:name="ref-frattari2024"/>
     <w:p>
       <w:pPr>
         <w:pStyle w:val="Bibliography"/>
@@ -4148,7 +4097,7 @@
       <w:r>
         <w:t xml:space="preserve"> </w:t>
       </w:r>
-      <w:hyperlink r:id="rId131">
+      <w:hyperlink r:id="rId132">
         <w:r>
           <w:rPr>
             <w:rStyle w:val="Hyperlink"/>
@@ -4160,8 +4109,8 @@
         <w:t xml:space="preserve">.</w:t>
       </w:r>
     </w:p>
-    <w:bookmarkEnd w:id="132"/>
-    <w:bookmarkStart w:id="134" w:name="ref-oliva2024"/>
+    <w:bookmarkEnd w:id="133"/>
+    <w:bookmarkStart w:id="135" w:name="ref-oliva2024"/>
     <w:p>
       <w:pPr>
         <w:pStyle w:val="Bibliography"/>
@@ -4181,7 +4130,7 @@
       <w:r>
         <w:t xml:space="preserve"> </w:t>
       </w:r>
-      <w:hyperlink r:id="rId133">
+      <w:hyperlink r:id="rId134">
         <w:r>
           <w:rPr>
             <w:rStyle w:val="Hyperlink"/>
@@ -4193,8 +4142,8 @@
         <w:t xml:space="preserve">.</w:t>
       </w:r>
     </w:p>
-    <w:bookmarkEnd w:id="134"/>
-    <w:bookmarkStart w:id="136" w:name="ref-elghali2024"/>
+    <w:bookmarkEnd w:id="135"/>
+    <w:bookmarkStart w:id="137" w:name="ref-elghali2024"/>
     <w:p>
       <w:pPr>
         <w:pStyle w:val="Bibliography"/>
@@ -4214,7 +4163,7 @@
       <w:r>
         <w:t xml:space="preserve"> </w:t>
       </w:r>
-      <w:hyperlink r:id="rId135">
+      <w:hyperlink r:id="rId136">
         <w:r>
           <w:rPr>
             <w:rStyle w:val="Hyperlink"/>
@@ -4226,8 +4175,8 @@
         <w:t xml:space="preserve">.</w:t>
       </w:r>
     </w:p>
-    <w:bookmarkEnd w:id="136"/>
-    <w:bookmarkStart w:id="138" w:name="ref-clancy2024"/>
+    <w:bookmarkEnd w:id="137"/>
+    <w:bookmarkStart w:id="139" w:name="ref-clancy2024"/>
     <w:p>
       <w:pPr>
         <w:pStyle w:val="Bibliography"/>
@@ -4247,7 +4196,7 @@
       <w:r>
         <w:t xml:space="preserve"> </w:t>
       </w:r>
-      <w:hyperlink r:id="rId137">
+      <w:hyperlink r:id="rId138">
         <w:r>
           <w:rPr>
             <w:rStyle w:val="Hyperlink"/>
@@ -4259,8 +4208,8 @@
         <w:t xml:space="preserve">.</w:t>
       </w:r>
     </w:p>
-    <w:bookmarkEnd w:id="138"/>
-    <w:bookmarkStart w:id="140" w:name="ref-giannella2023"/>
+    <w:bookmarkEnd w:id="139"/>
+    <w:bookmarkStart w:id="141" w:name="ref-giannella2023"/>
     <w:p>
       <w:pPr>
         <w:pStyle w:val="Bibliography"/>
@@ -4280,7 +4229,7 @@
       <w:r>
         <w:t xml:space="preserve"> </w:t>
       </w:r>
-      <w:hyperlink r:id="rId139">
+      <w:hyperlink r:id="rId140">
         <w:r>
           <w:rPr>
             <w:rStyle w:val="Hyperlink"/>
@@ -4292,8 +4241,8 @@
         <w:t xml:space="preserve">.</w:t>
       </w:r>
     </w:p>
-    <w:bookmarkEnd w:id="140"/>
-    <w:bookmarkStart w:id="142" w:name="ref-palermo2023"/>
+    <w:bookmarkEnd w:id="141"/>
+    <w:bookmarkStart w:id="143" w:name="ref-palermo2023"/>
     <w:p>
       <w:pPr>
         <w:pStyle w:val="Bibliography"/>
@@ -4313,7 +4262,7 @@
       <w:r>
         <w:t xml:space="preserve"> </w:t>
       </w:r>
-      <w:hyperlink r:id="rId141">
+      <w:hyperlink r:id="rId142">
         <w:r>
           <w:rPr>
             <w:rStyle w:val="Hyperlink"/>
@@ -4325,8 +4274,8 @@
         <w:t xml:space="preserve">.</w:t>
       </w:r>
     </w:p>
-    <w:bookmarkEnd w:id="142"/>
-    <w:bookmarkStart w:id="144" w:name="ref-buonomo2024"/>
+    <w:bookmarkEnd w:id="143"/>
+    <w:bookmarkStart w:id="145" w:name="ref-buonomo2024"/>
     <w:p>
       <w:pPr>
         <w:pStyle w:val="Bibliography"/>
@@ -4346,7 +4295,7 @@
       <w:r>
         <w:t xml:space="preserve"> </w:t>
       </w:r>
-      <w:hyperlink r:id="rId143">
+      <w:hyperlink r:id="rId144">
         <w:r>
           <w:rPr>
             <w:rStyle w:val="Hyperlink"/>
@@ -4358,8 +4307,8 @@
         <w:t xml:space="preserve">.</w:t>
       </w:r>
     </w:p>
-    <w:bookmarkEnd w:id="144"/>
-    <w:bookmarkStart w:id="146" w:name="ref-giacobbe2024"/>
+    <w:bookmarkEnd w:id="145"/>
+    <w:bookmarkStart w:id="147" w:name="ref-giacobbe2024"/>
     <w:p>
       <w:pPr>
         <w:pStyle w:val="Bibliography"/>
@@ -4379,7 +4328,7 @@
       <w:r>
         <w:t xml:space="preserve"> </w:t>
       </w:r>
-      <w:hyperlink r:id="rId145">
+      <w:hyperlink r:id="rId146">
         <w:r>
           <w:rPr>
             <w:rStyle w:val="Hyperlink"/>
@@ -4391,8 +4340,8 @@
         <w:t xml:space="preserve">.</w:t>
       </w:r>
     </w:p>
-    <w:bookmarkEnd w:id="146"/>
-    <w:bookmarkStart w:id="148" w:name="ref-bonnin2022"/>
+    <w:bookmarkEnd w:id="147"/>
+    <w:bookmarkStart w:id="149" w:name="ref-bonnin2022"/>
     <w:p>
       <w:pPr>
         <w:pStyle w:val="Bibliography"/>
@@ -4412,7 +4361,7 @@
       <w:r>
         <w:t xml:space="preserve"> </w:t>
       </w:r>
-      <w:hyperlink r:id="rId147">
+      <w:hyperlink r:id="rId148">
         <w:r>
           <w:rPr>
             <w:rStyle w:val="Hyperlink"/>
@@ -4424,8 +4373,8 @@
         <w:t xml:space="preserve">.</w:t>
       </w:r>
     </w:p>
-    <w:bookmarkEnd w:id="148"/>
-    <w:bookmarkStart w:id="149" w:name="ref-hara2025b"/>
+    <w:bookmarkEnd w:id="149"/>
+    <w:bookmarkStart w:id="150" w:name="ref-hara2025b"/>
     <w:p>
       <w:pPr>
         <w:pStyle w:val="Bibliography"/>
@@ -4477,7 +4426,7 @@
       <w:r>
         <w:t xml:space="preserve"> </w:t>
       </w:r>
-      <w:hyperlink r:id="rId68">
+      <w:hyperlink r:id="rId69">
         <w:r>
           <w:rPr>
             <w:rStyle w:val="Hyperlink"/>
@@ -4489,8 +4438,8 @@
         <w:t xml:space="preserve">.</w:t>
       </w:r>
     </w:p>
-    <w:bookmarkEnd w:id="149"/>
-    <w:bookmarkStart w:id="151" w:name="ref-russo2023"/>
+    <w:bookmarkEnd w:id="150"/>
+    <w:bookmarkStart w:id="152" w:name="ref-russo2023"/>
     <w:p>
       <w:pPr>
         <w:pStyle w:val="Bibliography"/>
@@ -4510,7 +4459,7 @@
       <w:r>
         <w:t xml:space="preserve"> </w:t>
       </w:r>
-      <w:hyperlink r:id="rId150">
+      <w:hyperlink r:id="rId151">
         <w:r>
           <w:rPr>
             <w:rStyle w:val="Hyperlink"/>
@@ -4522,10 +4471,10 @@
         <w:t xml:space="preserve">.</w:t>
       </w:r>
     </w:p>
-    <w:bookmarkEnd w:id="151"/>
     <w:bookmarkEnd w:id="152"/>
     <w:bookmarkEnd w:id="153"/>
     <w:bookmarkEnd w:id="154"/>
+    <w:bookmarkEnd w:id="155"/>
     <w:sectPr>
       <w:footnotePr>
         <w:numRestart w:val="eachSect"/>

</xml_diff>